<commit_message>
Teste para o github_30/12/2019
</commit_message>
<xml_diff>
--- a/Atividades/Mes de Setembro/relatorio mensal_Setembro_Guibson.docx
+++ b/Atividades/Mes de Setembro/relatorio mensal_Setembro_Guibson.docx
@@ -21,8 +21,6 @@
         </w:rPr>
         <w:t>UNIVERSIDADE DO ESTADO DO AMAZONAS</w:t>
       </w:r>
-      <w:bookmarkStart w:id="0" w:name="_GoBack"/>
-      <w:bookmarkEnd w:id="0"/>
     </w:p>
     <w:p>
       <w:pPr>
@@ -425,23 +423,7 @@
                 <w:rFonts w:ascii="Arial" w:hAnsi="Arial" w:cs="Arial"/>
                 <w:b/>
               </w:rPr>
-              <w:t xml:space="preserve"> </w:t>
-            </w:r>
-            <w:proofErr w:type="gramStart"/>
-            <w:r>
-              <w:rPr>
-                <w:rFonts w:ascii="Arial" w:hAnsi="Arial" w:cs="Arial"/>
-                <w:b/>
-              </w:rPr>
-              <w:t>Agosto</w:t>
-            </w:r>
-            <w:proofErr w:type="gramEnd"/>
-            <w:r>
-              <w:rPr>
-                <w:rFonts w:ascii="Arial" w:hAnsi="Arial" w:cs="Arial"/>
-                <w:b/>
-              </w:rPr>
-              <w:t>/2019</w:t>
+              <w:t xml:space="preserve"> Agosto/2019</w:t>
             </w:r>
           </w:p>
         </w:tc>
@@ -479,6 +461,7 @@
                 <w:sz w:val="22"/>
                 <w:szCs w:val="22"/>
               </w:rPr>
+              <w:lastRenderedPageBreak/>
               <w:t>ATIVIDADES DESENVOLVIDAS</w:t>
             </w:r>
           </w:p>
@@ -771,7 +754,7 @@
                 <w:lang w:eastAsia="pt-BR"/>
               </w:rPr>
               <w:drawing>
-                <wp:anchor distT="0" distB="0" distL="114300" distR="114300" simplePos="0" relativeHeight="251659264" behindDoc="0" locked="0" layoutInCell="1" allowOverlap="1" wp14:anchorId="4DE090C9" wp14:editId="3B1F42CB">
+                <wp:anchor distT="0" distB="0" distL="114300" distR="114300" simplePos="0" relativeHeight="251659264" behindDoc="0" locked="0" layoutInCell="1" allowOverlap="1" wp14:anchorId="32C91F4C" wp14:editId="68C265EC">
                   <wp:simplePos x="0" y="0"/>
                   <wp:positionH relativeFrom="margin">
                     <wp:posOffset>483235</wp:posOffset>
@@ -796,7 +779,7 @@
                           </pic:cNvPicPr>
                         </pic:nvPicPr>
                         <pic:blipFill>
-                          <a:blip r:embed="rId5" cstate="print">
+                          <a:blip r:embed="rId7" cstate="print">
                             <a:extLst>
                               <a:ext uri="{28A0092B-C50C-407E-A947-70E740481C1C}">
                                 <a14:useLocalDpi xmlns:a14="http://schemas.microsoft.com/office/drawing/2010/main" val="0"/>
@@ -858,6 +841,31 @@
           </w:p>
           <w:p>
             <w:pPr>
+              <w:pStyle w:val="PargrafodaLista"/>
+              <w:numPr>
+                <w:ilvl w:val="0"/>
+                <w:numId w:val="1"/>
+              </w:numPr>
+              <w:spacing w:after="120" w:line="240" w:lineRule="auto"/>
+              <w:rPr>
+                <w:rFonts w:ascii="Arial" w:hAnsi="Arial" w:cs="Arial"/>
+                <w:noProof/>
+              </w:rPr>
+            </w:pPr>
+            <w:r>
+              <w:rPr>
+                <w:rFonts w:ascii="Arial" w:hAnsi="Arial" w:cs="Arial"/>
+                <w:b/>
+                <w:bCs/>
+                <w:noProof/>
+              </w:rPr>
+              <w:t>TESTE PARA O GITHUB</w:t>
+            </w:r>
+            <w:bookmarkStart w:id="0" w:name="_GoBack"/>
+            <w:bookmarkEnd w:id="0"/>
+          </w:p>
+          <w:p>
+            <w:pPr>
               <w:spacing w:after="120" w:line="240" w:lineRule="auto"/>
               <w:jc w:val="center"/>
               <w:rPr>
@@ -879,7 +887,7 @@
                 <w:lang w:eastAsia="pt-BR"/>
               </w:rPr>
               <w:drawing>
-                <wp:inline distT="0" distB="0" distL="0" distR="0" wp14:anchorId="39523313" wp14:editId="217E24C3">
+                <wp:inline distT="0" distB="0" distL="0" distR="0" wp14:anchorId="04CCFB3C" wp14:editId="46CEE0DF">
                   <wp:extent cx="1228725" cy="1638347"/>
                   <wp:effectExtent l="0" t="0" r="0" b="0"/>
                   <wp:docPr id="4" name="Imagem 4"/>
@@ -894,7 +902,7 @@
                           <pic:cNvPicPr/>
                         </pic:nvPicPr>
                         <pic:blipFill>
-                          <a:blip r:embed="rId6" cstate="print">
+                          <a:blip r:embed="rId8" cstate="print">
                             <a:extLst>
                               <a:ext uri="{28A0092B-C50C-407E-A947-70E740481C1C}">
                                 <a14:useLocalDpi xmlns:a14="http://schemas.microsoft.com/office/drawing/2010/main" val="0"/>
@@ -934,7 +942,7 @@
                 <w:lang w:eastAsia="pt-BR"/>
               </w:rPr>
               <w:drawing>
-                <wp:inline distT="0" distB="0" distL="0" distR="0" wp14:anchorId="7F5523E7" wp14:editId="004F57AC">
+                <wp:inline distT="0" distB="0" distL="0" distR="0" wp14:anchorId="0995AE12" wp14:editId="4E43A0F6">
                   <wp:extent cx="1524000" cy="1143000"/>
                   <wp:effectExtent l="0" t="0" r="0" b="0"/>
                   <wp:docPr id="2" name="Imagem 2"/>
@@ -949,7 +957,7 @@
                           <pic:cNvPicPr/>
                         </pic:nvPicPr>
                         <pic:blipFill>
-                          <a:blip r:embed="rId7" cstate="print">
+                          <a:blip r:embed="rId9" cstate="print">
                             <a:extLst>
                               <a:ext uri="{28A0092B-C50C-407E-A947-70E740481C1C}">
                                 <a14:useLocalDpi xmlns:a14="http://schemas.microsoft.com/office/drawing/2010/main" val="0"/>
@@ -1027,8 +1035,8 @@
     </w:p>
     <w:p/>
     <w:sectPr>
-      <w:headerReference w:type="default" r:id="rId8"/>
-      <w:footerReference w:type="default" r:id="rId9"/>
+      <w:headerReference w:type="default" r:id="rId10"/>
+      <w:footerReference w:type="default" r:id="rId11"/>
       <w:pgSz w:w="11906" w:h="16838"/>
       <w:pgMar w:top="1922" w:right="1701" w:bottom="1560" w:left="1701" w:header="426" w:footer="254" w:gutter="0"/>
       <w:cols w:space="708"/>
@@ -1036,6 +1044,31 @@
     </w:sectPr>
   </w:body>
 </w:document>
+</file>
+
+<file path=word/endnotes.xml><?xml version="1.0" encoding="utf-8"?>
+<w:endnotes xmlns:wpc="http://schemas.microsoft.com/office/word/2010/wordprocessingCanvas" xmlns:cx="http://schemas.microsoft.com/office/drawing/2014/chartex" xmlns:cx1="http://schemas.microsoft.com/office/drawing/2015/9/8/chartex" xmlns:cx2="http://schemas.microsoft.com/office/drawing/2015/10/21/chartex" xmlns:cx3="http://schemas.microsoft.com/office/drawing/2016/5/9/chartex" xmlns:cx4="http://schemas.microsoft.com/office/drawing/2016/5/10/chartex" xmlns:cx5="http://schemas.microsoft.com/office/drawing/2016/5/11/chartex" xmlns:cx6="http://schemas.microsoft.com/office/drawing/2016/5/12/chartex" xmlns:cx7="http://schemas.microsoft.com/office/drawing/2016/5/13/chartex" xmlns:cx8="http://schemas.microsoft.com/office/drawing/2016/5/14/chartex" xmlns:mc="http://schemas.openxmlformats.org/markup-compatibility/2006" xmlns:aink="http://schemas.microsoft.com/office/drawing/2016/ink" xmlns:am3d="http://schemas.microsoft.com/office/drawing/2017/model3d" xmlns:o="urn:schemas-microsoft-com:office:office" xmlns:r="http://schemas.openxmlformats.org/officeDocument/2006/relationships" xmlns:m="http://schemas.openxmlformats.org/officeDocument/2006/math" xmlns:v="urn:schemas-microsoft-com:vml" xmlns:wp14="http://schemas.microsoft.com/office/word/2010/wordprocessingDrawing" xmlns:wp="http://schemas.openxmlformats.org/drawingml/2006/wordprocessingDrawing" xmlns:w10="urn:schemas-microsoft-com:office:word" xmlns:w="http://schemas.openxmlformats.org/wordprocessingml/2006/main" xmlns:w14="http://schemas.microsoft.com/office/word/2010/wordml" xmlns:w15="http://schemas.microsoft.com/office/word/2012/wordml" xmlns:w16cid="http://schemas.microsoft.com/office/word/2016/wordml/cid" xmlns:w16se="http://schemas.microsoft.com/office/word/2015/wordml/symex" xmlns:wpg="http://schemas.microsoft.com/office/word/2010/wordprocessingGroup" xmlns:wpi="http://schemas.microsoft.com/office/word/2010/wordprocessingInk" xmlns:wne="http://schemas.microsoft.com/office/word/2006/wordml" xmlns:wps="http://schemas.microsoft.com/office/word/2010/wordprocessingShape" mc:Ignorable="w14 w15 w16se w16cid wp14">
+  <w:endnote w:type="separator" w:id="-1">
+    <w:p>
+      <w:pPr>
+        <w:spacing w:after="0" w:line="240" w:lineRule="auto"/>
+      </w:pPr>
+      <w:r>
+        <w:separator/>
+      </w:r>
+    </w:p>
+  </w:endnote>
+  <w:endnote w:type="continuationSeparator" w:id="0">
+    <w:p>
+      <w:pPr>
+        <w:spacing w:after="0" w:line="240" w:lineRule="auto"/>
+      </w:pPr>
+      <w:r>
+        <w:continuationSeparator/>
+      </w:r>
+    </w:p>
+  </w:endnote>
+</w:endnotes>
 </file>
 
 <file path=word/footer1.xml><?xml version="1.0" encoding="utf-8"?>
@@ -1050,7 +1083,7 @@
         <w:lang w:eastAsia="pt-BR"/>
       </w:rPr>
       <w:drawing>
-        <wp:anchor distT="0" distB="0" distL="114300" distR="114300" simplePos="0" relativeHeight="251660288" behindDoc="0" locked="0" layoutInCell="1" allowOverlap="1" wp14:anchorId="4E01F856" wp14:editId="3CA0D502">
+        <wp:anchor distT="0" distB="0" distL="114300" distR="114300" simplePos="0" relativeHeight="251660288" behindDoc="0" locked="0" layoutInCell="1" allowOverlap="1" wp14:anchorId="7EDCF9D3" wp14:editId="7E690757">
           <wp:simplePos x="0" y="0"/>
           <wp:positionH relativeFrom="column">
             <wp:posOffset>1335405</wp:posOffset>
@@ -1116,6 +1149,31 @@
 </w:ftr>
 </file>
 
+<file path=word/footnotes.xml><?xml version="1.0" encoding="utf-8"?>
+<w:footnotes xmlns:wpc="http://schemas.microsoft.com/office/word/2010/wordprocessingCanvas" xmlns:cx="http://schemas.microsoft.com/office/drawing/2014/chartex" xmlns:cx1="http://schemas.microsoft.com/office/drawing/2015/9/8/chartex" xmlns:cx2="http://schemas.microsoft.com/office/drawing/2015/10/21/chartex" xmlns:cx3="http://schemas.microsoft.com/office/drawing/2016/5/9/chartex" xmlns:cx4="http://schemas.microsoft.com/office/drawing/2016/5/10/chartex" xmlns:cx5="http://schemas.microsoft.com/office/drawing/2016/5/11/chartex" xmlns:cx6="http://schemas.microsoft.com/office/drawing/2016/5/12/chartex" xmlns:cx7="http://schemas.microsoft.com/office/drawing/2016/5/13/chartex" xmlns:cx8="http://schemas.microsoft.com/office/drawing/2016/5/14/chartex" xmlns:mc="http://schemas.openxmlformats.org/markup-compatibility/2006" xmlns:aink="http://schemas.microsoft.com/office/drawing/2016/ink" xmlns:am3d="http://schemas.microsoft.com/office/drawing/2017/model3d" xmlns:o="urn:schemas-microsoft-com:office:office" xmlns:r="http://schemas.openxmlformats.org/officeDocument/2006/relationships" xmlns:m="http://schemas.openxmlformats.org/officeDocument/2006/math" xmlns:v="urn:schemas-microsoft-com:vml" xmlns:wp14="http://schemas.microsoft.com/office/word/2010/wordprocessingDrawing" xmlns:wp="http://schemas.openxmlformats.org/drawingml/2006/wordprocessingDrawing" xmlns:w10="urn:schemas-microsoft-com:office:word" xmlns:w="http://schemas.openxmlformats.org/wordprocessingml/2006/main" xmlns:w14="http://schemas.microsoft.com/office/word/2010/wordml" xmlns:w15="http://schemas.microsoft.com/office/word/2012/wordml" xmlns:w16cid="http://schemas.microsoft.com/office/word/2016/wordml/cid" xmlns:w16se="http://schemas.microsoft.com/office/word/2015/wordml/symex" xmlns:wpg="http://schemas.microsoft.com/office/word/2010/wordprocessingGroup" xmlns:wpi="http://schemas.microsoft.com/office/word/2010/wordprocessingInk" xmlns:wne="http://schemas.microsoft.com/office/word/2006/wordml" xmlns:wps="http://schemas.microsoft.com/office/word/2010/wordprocessingShape" mc:Ignorable="w14 w15 w16se w16cid wp14">
+  <w:footnote w:type="separator" w:id="-1">
+    <w:p>
+      <w:pPr>
+        <w:spacing w:after="0" w:line="240" w:lineRule="auto"/>
+      </w:pPr>
+      <w:r>
+        <w:separator/>
+      </w:r>
+    </w:p>
+  </w:footnote>
+  <w:footnote w:type="continuationSeparator" w:id="0">
+    <w:p>
+      <w:pPr>
+        <w:spacing w:after="0" w:line="240" w:lineRule="auto"/>
+      </w:pPr>
+      <w:r>
+        <w:continuationSeparator/>
+      </w:r>
+    </w:p>
+  </w:footnote>
+</w:footnotes>
+</file>
+
 <file path=word/header1.xml><?xml version="1.0" encoding="utf-8"?>
 <w:hdr xmlns:wpc="http://schemas.microsoft.com/office/word/2010/wordprocessingCanvas" xmlns:cx="http://schemas.microsoft.com/office/drawing/2014/chartex" xmlns:cx1="http://schemas.microsoft.com/office/drawing/2015/9/8/chartex" xmlns:cx2="http://schemas.microsoft.com/office/drawing/2015/10/21/chartex" xmlns:cx3="http://schemas.microsoft.com/office/drawing/2016/5/9/chartex" xmlns:cx4="http://schemas.microsoft.com/office/drawing/2016/5/10/chartex" xmlns:cx5="http://schemas.microsoft.com/office/drawing/2016/5/11/chartex" xmlns:cx6="http://schemas.microsoft.com/office/drawing/2016/5/12/chartex" xmlns:cx7="http://schemas.microsoft.com/office/drawing/2016/5/13/chartex" xmlns:cx8="http://schemas.microsoft.com/office/drawing/2016/5/14/chartex" xmlns:mc="http://schemas.openxmlformats.org/markup-compatibility/2006" xmlns:aink="http://schemas.microsoft.com/office/drawing/2016/ink" xmlns:am3d="http://schemas.microsoft.com/office/drawing/2017/model3d" xmlns:o="urn:schemas-microsoft-com:office:office" xmlns:r="http://schemas.openxmlformats.org/officeDocument/2006/relationships" xmlns:m="http://schemas.openxmlformats.org/officeDocument/2006/math" xmlns:v="urn:schemas-microsoft-com:vml" xmlns:wp14="http://schemas.microsoft.com/office/word/2010/wordprocessingDrawing" xmlns:wp="http://schemas.openxmlformats.org/drawingml/2006/wordprocessingDrawing" xmlns:w10="urn:schemas-microsoft-com:office:word" xmlns:w="http://schemas.openxmlformats.org/wordprocessingml/2006/main" xmlns:w14="http://schemas.microsoft.com/office/word/2010/wordml" xmlns:w15="http://schemas.microsoft.com/office/word/2012/wordml" xmlns:w16cid="http://schemas.microsoft.com/office/word/2016/wordml/cid" xmlns:w16se="http://schemas.microsoft.com/office/word/2015/wordml/symex" xmlns:wpg="http://schemas.microsoft.com/office/word/2010/wordprocessingGroup" xmlns:wpi="http://schemas.microsoft.com/office/word/2010/wordprocessingInk" xmlns:wne="http://schemas.microsoft.com/office/word/2006/wordml" xmlns:wps="http://schemas.microsoft.com/office/word/2010/wordprocessingShape" mc:Ignorable="w14 w15 w16se w16cid wp14">
   <w:p>
@@ -1128,7 +1186,7 @@
         <w:lang w:eastAsia="pt-BR"/>
       </w:rPr>
       <w:drawing>
-        <wp:anchor distT="0" distB="0" distL="114300" distR="114300" simplePos="0" relativeHeight="251659264" behindDoc="0" locked="0" layoutInCell="1" allowOverlap="1" wp14:anchorId="7C67ABE5" wp14:editId="303A775D">
+        <wp:anchor distT="0" distB="0" distL="114300" distR="114300" simplePos="0" relativeHeight="251659264" behindDoc="0" locked="0" layoutInCell="1" allowOverlap="1" wp14:anchorId="022728FF" wp14:editId="335C8166">
           <wp:simplePos x="0" y="0"/>
           <wp:positionH relativeFrom="column">
             <wp:posOffset>2140585</wp:posOffset>
@@ -1332,7 +1390,7 @@
       </w:pPr>
     </w:pPrDefault>
   </w:docDefaults>
-  <w:latentStyles w:defLockedState="0" w:defUIPriority="99" w:defSemiHidden="0" w:defUnhideWhenUsed="0" w:defQFormat="0" w:count="377">
+  <w:latentStyles w:defLockedState="0" w:defUIPriority="99" w:defSemiHidden="0" w:defUnhideWhenUsed="0" w:defQFormat="0" w:count="376">
     <w:lsdException w:name="Normal" w:uiPriority="0" w:qFormat="1"/>
     <w:lsdException w:name="heading 1" w:uiPriority="9" w:qFormat="1"/>
     <w:lsdException w:name="heading 2" w:semiHidden="1" w:uiPriority="9" w:unhideWhenUsed="1" w:qFormat="1"/>
@@ -1438,6 +1496,7 @@
     <w:lsdException w:name="HTML Sample" w:semiHidden="1" w:unhideWhenUsed="1"/>
     <w:lsdException w:name="HTML Typewriter" w:semiHidden="1" w:unhideWhenUsed="1"/>
     <w:lsdException w:name="HTML Variable" w:semiHidden="1" w:unhideWhenUsed="1"/>
+    <w:lsdException w:name="Normal Table" w:semiHidden="1" w:unhideWhenUsed="1"/>
     <w:lsdException w:name="annotation subject" w:semiHidden="1" w:unhideWhenUsed="1"/>
     <w:lsdException w:name="No List" w:semiHidden="1" w:unhideWhenUsed="1"/>
     <w:lsdException w:name="Outline List 1" w:semiHidden="1" w:unhideWhenUsed="1"/>
@@ -1484,8 +1543,10 @@
     <w:lsdException w:name="Table Subtle 2" w:semiHidden="1" w:unhideWhenUsed="1"/>
     <w:lsdException w:name="Table Web 1" w:semiHidden="1" w:unhideWhenUsed="1"/>
     <w:lsdException w:name="Table Web 2" w:semiHidden="1" w:unhideWhenUsed="1"/>
+    <w:lsdException w:name="Table Web 3" w:semiHidden="1" w:unhideWhenUsed="1"/>
     <w:lsdException w:name="Balloon Text" w:semiHidden="1" w:unhideWhenUsed="1"/>
     <w:lsdException w:name="Table Grid" w:uiPriority="39"/>
+    <w:lsdException w:name="Table Theme" w:semiHidden="1" w:unhideWhenUsed="1"/>
     <w:lsdException w:name="Placeholder Text" w:semiHidden="1"/>
     <w:lsdException w:name="No Spacing" w:uiPriority="1" w:qFormat="1"/>
     <w:lsdException w:name="Light Shading" w:uiPriority="60"/>
@@ -1706,7 +1767,6 @@
     <w:lsdException w:name="Hashtag" w:semiHidden="1" w:unhideWhenUsed="1"/>
     <w:lsdException w:name="Unresolved Mention" w:semiHidden="1" w:unhideWhenUsed="1"/>
     <w:lsdException w:name="Smart Link" w:semiHidden="1" w:unhideWhenUsed="1"/>
-    <w:lsdException w:name="Smart Link Error" w:semiHidden="1" w:unhideWhenUsed="1"/>
   </w:latentStyles>
   <w:style w:type="paragraph" w:default="1" w:styleId="Normal">
     <w:name w:val="Normal"/>

</xml_diff>

<commit_message>
Commit dos dowloads dos artigos semelhantes_30/12/2019
</commit_message>
<xml_diff>
--- a/Atividades/Mes de Setembro/relatorio mensal_Setembro_Guibson.docx
+++ b/Atividades/Mes de Setembro/relatorio mensal_Setembro_Guibson.docx
@@ -423,7 +423,23 @@
                 <w:rFonts w:ascii="Arial" w:hAnsi="Arial" w:cs="Arial"/>
                 <w:b/>
               </w:rPr>
-              <w:t xml:space="preserve"> Agosto/2019</w:t>
+              <w:t xml:space="preserve"> </w:t>
+            </w:r>
+            <w:proofErr w:type="gramStart"/>
+            <w:r>
+              <w:rPr>
+                <w:rFonts w:ascii="Arial" w:hAnsi="Arial" w:cs="Arial"/>
+                <w:b/>
+              </w:rPr>
+              <w:t>Agosto</w:t>
+            </w:r>
+            <w:proofErr w:type="gramEnd"/>
+            <w:r>
+              <w:rPr>
+                <w:rFonts w:ascii="Arial" w:hAnsi="Arial" w:cs="Arial"/>
+                <w:b/>
+              </w:rPr>
+              <w:t>/2019</w:t>
             </w:r>
           </w:p>
         </w:tc>
@@ -461,7 +477,6 @@
                 <w:sz w:val="22"/>
                 <w:szCs w:val="22"/>
               </w:rPr>
-              <w:lastRenderedPageBreak/>
               <w:t>ATIVIDADES DESENVOLVIDAS</w:t>
             </w:r>
           </w:p>
@@ -837,29 +852,6 @@
                 <w:noProof/>
               </w:rPr>
               <w:t>criação de jogos dentre outros.</w:t>
-            </w:r>
-          </w:p>
-          <w:p>
-            <w:pPr>
-              <w:pStyle w:val="PargrafodaLista"/>
-              <w:numPr>
-                <w:ilvl w:val="0"/>
-                <w:numId w:val="1"/>
-              </w:numPr>
-              <w:spacing w:after="120" w:line="240" w:lineRule="auto"/>
-              <w:rPr>
-                <w:rFonts w:ascii="Arial" w:hAnsi="Arial" w:cs="Arial"/>
-                <w:noProof/>
-              </w:rPr>
-            </w:pPr>
-            <w:r>
-              <w:rPr>
-                <w:rFonts w:ascii="Arial" w:hAnsi="Arial" w:cs="Arial"/>
-                <w:b/>
-                <w:bCs/>
-                <w:noProof/>
-              </w:rPr>
-              <w:t>TESTE PARA O GITHUB</w:t>
             </w:r>
             <w:bookmarkStart w:id="0" w:name="_GoBack"/>
             <w:bookmarkEnd w:id="0"/>

</xml_diff>